<commit_message>
[docs] updated Documentation | Files: docs/ChipsyTok_Dokumentation.docx
</commit_message>
<xml_diff>
--- a/docs/ChipsyTok_Dokumentation.docx
+++ b/docs/ChipsyTok_Dokumentation.docx
@@ -194,10 +194,11 @@
               <w:tab w:val="right" w:leader="dot" w:pos="9016"/>
             </w:tabs>
             <w:rPr>
+              <w:noProof/>
               <w:kern w:val="2"/>
               <w:sz w:val="24"/>
               <w:szCs w:val="24"/>
-              <w:lang w:eastAsia="en-CH"/>
+              <w:lang w:val="en-CH" w:eastAsia="en-CH"/>
               <w14:ligatures w14:val="standardContextual"/>
             </w:rPr>
           </w:pPr>
@@ -210,50 +211,58 @@
           <w:r>
             <w:fldChar w:fldCharType="separate"/>
           </w:r>
-          <w:hyperlink w:anchor="_Toc199761617" w:history="1">
+          <w:hyperlink w:anchor="_Toc199764599" w:history="1">
             <w:r>
               <w:rPr>
                 <w:rStyle w:val="Hyperlink"/>
+                <w:noProof/>
               </w:rPr>
               <w:t>Projektziel</w:t>
             </w:r>
             <w:r>
               <w:rPr>
+                <w:noProof/>
                 <w:webHidden/>
               </w:rPr>
               <w:tab/>
             </w:r>
             <w:r>
               <w:rPr>
+                <w:noProof/>
                 <w:webHidden/>
               </w:rPr>
               <w:fldChar w:fldCharType="begin"/>
             </w:r>
             <w:r>
               <w:rPr>
-                <w:webHidden/>
-              </w:rPr>
-              <w:instrText xml:space="preserve"> PAGEREF _Toc199761617 \h </w:instrText>
-            </w:r>
-            <w:r>
-              <w:rPr>
-                <w:webHidden/>
-              </w:rPr>
-            </w:r>
-            <w:r>
-              <w:rPr>
+                <w:noProof/>
+                <w:webHidden/>
+              </w:rPr>
+              <w:instrText xml:space="preserve"> PAGEREF _Toc199764599 \h </w:instrText>
+            </w:r>
+            <w:r>
+              <w:rPr>
+                <w:noProof/>
+                <w:webHidden/>
+              </w:rPr>
+            </w:r>
+            <w:r>
+              <w:rPr>
+                <w:noProof/>
                 <w:webHidden/>
               </w:rPr>
               <w:fldChar w:fldCharType="separate"/>
             </w:r>
             <w:r>
               <w:rPr>
+                <w:noProof/>
                 <w:webHidden/>
               </w:rPr>
               <w:t>2</w:t>
             </w:r>
             <w:r>
               <w:rPr>
+                <w:noProof/>
                 <w:webHidden/>
               </w:rPr>
               <w:fldChar w:fldCharType="end"/>
@@ -267,57 +276,147 @@
               <w:tab w:val="right" w:leader="dot" w:pos="9016"/>
             </w:tabs>
             <w:rPr>
+              <w:noProof/>
               <w:kern w:val="2"/>
               <w:sz w:val="24"/>
               <w:szCs w:val="24"/>
-              <w:lang w:eastAsia="en-CH"/>
+              <w:lang w:val="en-CH" w:eastAsia="en-CH"/>
               <w14:ligatures w14:val="standardContextual"/>
             </w:rPr>
           </w:pPr>
-          <w:hyperlink w:anchor="_Toc199761618" w:history="1">
+          <w:hyperlink w:anchor="_Toc199764600" w:history="1">
             <w:r>
               <w:rPr>
                 <w:rStyle w:val="Hyperlink"/>
+                <w:noProof/>
               </w:rPr>
               <w:t>Funktionalitäten</w:t>
             </w:r>
             <w:r>
               <w:rPr>
+                <w:noProof/>
                 <w:webHidden/>
               </w:rPr>
               <w:tab/>
             </w:r>
             <w:r>
               <w:rPr>
+                <w:noProof/>
                 <w:webHidden/>
               </w:rPr>
               <w:fldChar w:fldCharType="begin"/>
             </w:r>
             <w:r>
               <w:rPr>
-                <w:webHidden/>
-              </w:rPr>
-              <w:instrText xml:space="preserve"> PAGEREF _Toc199761618 \h </w:instrText>
-            </w:r>
-            <w:r>
-              <w:rPr>
-                <w:webHidden/>
-              </w:rPr>
-            </w:r>
-            <w:r>
-              <w:rPr>
+                <w:noProof/>
+                <w:webHidden/>
+              </w:rPr>
+              <w:instrText xml:space="preserve"> PAGEREF _Toc199764600 \h </w:instrText>
+            </w:r>
+            <w:r>
+              <w:rPr>
+                <w:noProof/>
+                <w:webHidden/>
+              </w:rPr>
+            </w:r>
+            <w:r>
+              <w:rPr>
+                <w:noProof/>
                 <w:webHidden/>
               </w:rPr>
               <w:fldChar w:fldCharType="separate"/>
             </w:r>
             <w:r>
               <w:rPr>
+                <w:noProof/>
                 <w:webHidden/>
               </w:rPr>
               <w:t>2</w:t>
             </w:r>
             <w:r>
               <w:rPr>
+                <w:noProof/>
+                <w:webHidden/>
+              </w:rPr>
+              <w:fldChar w:fldCharType="end"/>
+            </w:r>
+          </w:hyperlink>
+        </w:p>
+        <w:p>
+          <w:pPr>
+            <w:pStyle w:val="TOC1"/>
+            <w:tabs>
+              <w:tab w:val="right" w:leader="dot" w:pos="9016"/>
+            </w:tabs>
+            <w:rPr>
+              <w:noProof/>
+              <w:kern w:val="2"/>
+              <w:sz w:val="24"/>
+              <w:szCs w:val="24"/>
+              <w:lang w:val="en-CH" w:eastAsia="en-CH"/>
+              <w14:ligatures w14:val="standardContextual"/>
+            </w:rPr>
+          </w:pPr>
+          <w:hyperlink w:anchor="_Toc199764601" w:history="1">
+            <w:r>
+              <w:rPr>
+                <w:rStyle w:val="Hyperlink"/>
+                <w:rFonts w:ascii="Segoe UI Emoji" w:hAnsi="Segoe UI Emoji" w:cs="Segoe UI Emoji"/>
+                <w:noProof/>
+              </w:rPr>
+              <w:t>🗄️</w:t>
+            </w:r>
+            <w:r>
+              <w:rPr>
+                <w:rStyle w:val="Hyperlink"/>
+                <w:noProof/>
+              </w:rPr>
+              <w:t xml:space="preserve"> Datenbankdesign</w:t>
+            </w:r>
+            <w:r>
+              <w:rPr>
+                <w:noProof/>
+                <w:webHidden/>
+              </w:rPr>
+              <w:tab/>
+            </w:r>
+            <w:r>
+              <w:rPr>
+                <w:noProof/>
+                <w:webHidden/>
+              </w:rPr>
+              <w:fldChar w:fldCharType="begin"/>
+            </w:r>
+            <w:r>
+              <w:rPr>
+                <w:noProof/>
+                <w:webHidden/>
+              </w:rPr>
+              <w:instrText xml:space="preserve"> PAGEREF _Toc199764601 \h </w:instrText>
+            </w:r>
+            <w:r>
+              <w:rPr>
+                <w:noProof/>
+                <w:webHidden/>
+              </w:rPr>
+            </w:r>
+            <w:r>
+              <w:rPr>
+                <w:noProof/>
+                <w:webHidden/>
+              </w:rPr>
+              <w:fldChar w:fldCharType="separate"/>
+            </w:r>
+            <w:r>
+              <w:rPr>
+                <w:noProof/>
+                <w:webHidden/>
+              </w:rPr>
+              <w:t>3</w:t>
+            </w:r>
+            <w:r>
+              <w:rPr>
+                <w:noProof/>
                 <w:webHidden/>
               </w:rPr>
               <w:fldChar w:fldCharType="end"/>
@@ -331,64 +430,74 @@
               <w:tab w:val="right" w:leader="dot" w:pos="9016"/>
             </w:tabs>
             <w:rPr>
+              <w:noProof/>
               <w:kern w:val="2"/>
               <w:sz w:val="24"/>
               <w:szCs w:val="24"/>
-              <w:lang w:eastAsia="en-CH"/>
+              <w:lang w:val="en-CH" w:eastAsia="en-CH"/>
               <w14:ligatures w14:val="standardContextual"/>
             </w:rPr>
           </w:pPr>
-          <w:hyperlink w:anchor="_Toc199761619" w:history="1">
+          <w:hyperlink w:anchor="_Toc199764602" w:history="1">
             <w:r>
               <w:rPr>
                 <w:rStyle w:val="Hyperlink"/>
                 <w:rFonts w:ascii="Segoe UI Emoji" w:hAnsi="Segoe UI Emoji" w:cs="Segoe UI Emoji"/>
-              </w:rPr>
-              <w:t>🗄️</w:t>
+                <w:noProof/>
+              </w:rPr>
+              <w:t>🧱</w:t>
             </w:r>
             <w:r>
               <w:rPr>
                 <w:rStyle w:val="Hyperlink"/>
-              </w:rPr>
-              <w:t xml:space="preserve"> Datenbankdesign</w:t>
-            </w:r>
-            <w:r>
-              <w:rPr>
+                <w:noProof/>
+              </w:rPr>
+              <w:t xml:space="preserve"> Implementierung, technische Details, Architektur</w:t>
+            </w:r>
+            <w:r>
+              <w:rPr>
+                <w:noProof/>
                 <w:webHidden/>
               </w:rPr>
               <w:tab/>
             </w:r>
             <w:r>
               <w:rPr>
+                <w:noProof/>
                 <w:webHidden/>
               </w:rPr>
               <w:fldChar w:fldCharType="begin"/>
             </w:r>
             <w:r>
               <w:rPr>
-                <w:webHidden/>
-              </w:rPr>
-              <w:instrText xml:space="preserve"> PAGEREF _Toc199761619 \h </w:instrText>
-            </w:r>
-            <w:r>
-              <w:rPr>
-                <w:webHidden/>
-              </w:rPr>
-            </w:r>
-            <w:r>
-              <w:rPr>
+                <w:noProof/>
+                <w:webHidden/>
+              </w:rPr>
+              <w:instrText xml:space="preserve"> PAGEREF _Toc199764602 \h </w:instrText>
+            </w:r>
+            <w:r>
+              <w:rPr>
+                <w:noProof/>
+                <w:webHidden/>
+              </w:rPr>
+            </w:r>
+            <w:r>
+              <w:rPr>
+                <w:noProof/>
                 <w:webHidden/>
               </w:rPr>
               <w:fldChar w:fldCharType="separate"/>
             </w:r>
             <w:r>
               <w:rPr>
-                <w:webHidden/>
-              </w:rPr>
-              <w:t>2</w:t>
-            </w:r>
-            <w:r>
-              <w:rPr>
+                <w:noProof/>
+                <w:webHidden/>
+              </w:rPr>
+              <w:t>3</w:t>
+            </w:r>
+            <w:r>
+              <w:rPr>
+                <w:noProof/>
                 <w:webHidden/>
               </w:rPr>
               <w:fldChar w:fldCharType="end"/>
@@ -402,384 +511,66 @@
               <w:tab w:val="right" w:leader="dot" w:pos="9016"/>
             </w:tabs>
             <w:rPr>
+              <w:noProof/>
               <w:kern w:val="2"/>
               <w:sz w:val="24"/>
               <w:szCs w:val="24"/>
-              <w:lang w:eastAsia="en-CH"/>
+              <w:lang w:val="en-CH" w:eastAsia="en-CH"/>
               <w14:ligatures w14:val="standardContextual"/>
             </w:rPr>
           </w:pPr>
-          <w:hyperlink w:anchor="_Toc199761620" w:history="1">
+          <w:hyperlink w:anchor="_Toc199764603" w:history="1">
             <w:r>
               <w:rPr>
                 <w:rStyle w:val="Hyperlink"/>
-                <w:rFonts w:ascii="Segoe UI Emoji" w:hAnsi="Segoe UI Emoji" w:cs="Segoe UI Emoji"/>
-              </w:rPr>
-              <w:t>🧱</w:t>
-            </w:r>
-            <w:r>
-              <w:rPr>
-                <w:rStyle w:val="Hyperlink"/>
-              </w:rPr>
-              <w:t xml:space="preserve"> Implementierung, technische Details, Architektur</w:t>
-            </w:r>
-            <w:r>
-              <w:rPr>
+                <w:noProof/>
+              </w:rPr>
+              <w:t>Frontend</w:t>
+            </w:r>
+            <w:r>
+              <w:rPr>
+                <w:noProof/>
                 <w:webHidden/>
               </w:rPr>
               <w:tab/>
             </w:r>
             <w:r>
               <w:rPr>
+                <w:noProof/>
                 <w:webHidden/>
               </w:rPr>
               <w:fldChar w:fldCharType="begin"/>
             </w:r>
             <w:r>
               <w:rPr>
-                <w:webHidden/>
-              </w:rPr>
-              <w:instrText xml:space="preserve"> PAGEREF _Toc199761620 \h </w:instrText>
-            </w:r>
-            <w:r>
-              <w:rPr>
-                <w:webHidden/>
-              </w:rPr>
-            </w:r>
-            <w:r>
-              <w:rPr>
+                <w:noProof/>
+                <w:webHidden/>
+              </w:rPr>
+              <w:instrText xml:space="preserve"> PAGEREF _Toc199764603 \h </w:instrText>
+            </w:r>
+            <w:r>
+              <w:rPr>
+                <w:noProof/>
+                <w:webHidden/>
+              </w:rPr>
+            </w:r>
+            <w:r>
+              <w:rPr>
+                <w:noProof/>
                 <w:webHidden/>
               </w:rPr>
               <w:fldChar w:fldCharType="separate"/>
             </w:r>
             <w:r>
               <w:rPr>
+                <w:noProof/>
                 <w:webHidden/>
               </w:rPr>
               <w:t>3</w:t>
             </w:r>
             <w:r>
               <w:rPr>
-                <w:webHidden/>
-              </w:rPr>
-              <w:fldChar w:fldCharType="end"/>
-            </w:r>
-          </w:hyperlink>
-        </w:p>
-        <w:p>
-          <w:pPr>
-            <w:pStyle w:val="TOC3"/>
-            <w:tabs>
-              <w:tab w:val="right" w:leader="dot" w:pos="9016"/>
-            </w:tabs>
-            <w:rPr>
-              <w:kern w:val="2"/>
-              <w:sz w:val="24"/>
-              <w:szCs w:val="24"/>
-              <w:lang w:eastAsia="en-CH"/>
-              <w14:ligatures w14:val="standardContextual"/>
-            </w:rPr>
-          </w:pPr>
-          <w:hyperlink w:anchor="_Toc199761621" w:history="1">
-            <w:r>
-              <w:rPr>
-                <w:rStyle w:val="Hyperlink"/>
-              </w:rPr>
-              <w:t>Frontend</w:t>
-            </w:r>
-            <w:r>
-              <w:rPr>
-                <w:webHidden/>
-              </w:rPr>
-              <w:tab/>
-            </w:r>
-            <w:r>
-              <w:rPr>
-                <w:webHidden/>
-              </w:rPr>
-              <w:fldChar w:fldCharType="begin"/>
-            </w:r>
-            <w:r>
-              <w:rPr>
-                <w:webHidden/>
-              </w:rPr>
-              <w:instrText xml:space="preserve"> PAGEREF _Toc199761621 \h </w:instrText>
-            </w:r>
-            <w:r>
-              <w:rPr>
-                <w:webHidden/>
-              </w:rPr>
-            </w:r>
-            <w:r>
-              <w:rPr>
-                <w:webHidden/>
-              </w:rPr>
-              <w:fldChar w:fldCharType="separate"/>
-            </w:r>
-            <w:r>
-              <w:rPr>
-                <w:webHidden/>
-              </w:rPr>
-              <w:t>3</w:t>
-            </w:r>
-            <w:r>
-              <w:rPr>
-                <w:webHidden/>
-              </w:rPr>
-              <w:fldChar w:fldCharType="end"/>
-            </w:r>
-          </w:hyperlink>
-        </w:p>
-        <w:p>
-          <w:pPr>
-            <w:pStyle w:val="TOC3"/>
-            <w:tabs>
-              <w:tab w:val="right" w:leader="dot" w:pos="9016"/>
-            </w:tabs>
-            <w:rPr>
-              <w:kern w:val="2"/>
-              <w:sz w:val="24"/>
-              <w:szCs w:val="24"/>
-              <w:lang w:eastAsia="en-CH"/>
-              <w14:ligatures w14:val="standardContextual"/>
-            </w:rPr>
-          </w:pPr>
-          <w:hyperlink w:anchor="_Toc199761622" w:history="1">
-            <w:r>
-              <w:rPr>
-                <w:rStyle w:val="Hyperlink"/>
-              </w:rPr>
-              <w:t>Backend</w:t>
-            </w:r>
-            <w:r>
-              <w:rPr>
-                <w:webHidden/>
-              </w:rPr>
-              <w:tab/>
-            </w:r>
-            <w:r>
-              <w:rPr>
-                <w:webHidden/>
-              </w:rPr>
-              <w:fldChar w:fldCharType="begin"/>
-            </w:r>
-            <w:r>
-              <w:rPr>
-                <w:webHidden/>
-              </w:rPr>
-              <w:instrText xml:space="preserve"> PAGEREF _Toc199761622 \h </w:instrText>
-            </w:r>
-            <w:r>
-              <w:rPr>
-                <w:webHidden/>
-              </w:rPr>
-            </w:r>
-            <w:r>
-              <w:rPr>
-                <w:webHidden/>
-              </w:rPr>
-              <w:fldChar w:fldCharType="separate"/>
-            </w:r>
-            <w:r>
-              <w:rPr>
-                <w:webHidden/>
-              </w:rPr>
-              <w:t>3</w:t>
-            </w:r>
-            <w:r>
-              <w:rPr>
-                <w:webHidden/>
-              </w:rPr>
-              <w:fldChar w:fldCharType="end"/>
-            </w:r>
-          </w:hyperlink>
-        </w:p>
-        <w:p>
-          <w:pPr>
-            <w:pStyle w:val="TOC3"/>
-            <w:tabs>
-              <w:tab w:val="right" w:leader="dot" w:pos="9016"/>
-            </w:tabs>
-            <w:rPr>
-              <w:kern w:val="2"/>
-              <w:sz w:val="24"/>
-              <w:szCs w:val="24"/>
-              <w:lang w:eastAsia="en-CH"/>
-              <w14:ligatures w14:val="standardContextual"/>
-            </w:rPr>
-          </w:pPr>
-          <w:hyperlink w:anchor="_Toc199761623" w:history="1">
-            <w:r>
-              <w:rPr>
-                <w:rStyle w:val="Hyperlink"/>
-              </w:rPr>
-              <w:t>Datenbankinteraktionen</w:t>
-            </w:r>
-            <w:r>
-              <w:rPr>
-                <w:webHidden/>
-              </w:rPr>
-              <w:tab/>
-            </w:r>
-            <w:r>
-              <w:rPr>
-                <w:webHidden/>
-              </w:rPr>
-              <w:fldChar w:fldCharType="begin"/>
-            </w:r>
-            <w:r>
-              <w:rPr>
-                <w:webHidden/>
-              </w:rPr>
-              <w:instrText xml:space="preserve"> PAGEREF _Toc199761623 \h </w:instrText>
-            </w:r>
-            <w:r>
-              <w:rPr>
-                <w:webHidden/>
-              </w:rPr>
-            </w:r>
-            <w:r>
-              <w:rPr>
-                <w:webHidden/>
-              </w:rPr>
-              <w:fldChar w:fldCharType="separate"/>
-            </w:r>
-            <w:r>
-              <w:rPr>
-                <w:webHidden/>
-              </w:rPr>
-              <w:t>3</w:t>
-            </w:r>
-            <w:r>
-              <w:rPr>
-                <w:webHidden/>
-              </w:rPr>
-              <w:fldChar w:fldCharType="end"/>
-            </w:r>
-          </w:hyperlink>
-        </w:p>
-        <w:p>
-          <w:pPr>
-            <w:pStyle w:val="TOC3"/>
-            <w:tabs>
-              <w:tab w:val="right" w:leader="dot" w:pos="9016"/>
-            </w:tabs>
-            <w:rPr>
-              <w:kern w:val="2"/>
-              <w:sz w:val="24"/>
-              <w:szCs w:val="24"/>
-              <w:lang w:eastAsia="en-CH"/>
-              <w14:ligatures w14:val="standardContextual"/>
-            </w:rPr>
-          </w:pPr>
-          <w:hyperlink w:anchor="_Toc199761624" w:history="1">
-            <w:r>
-              <w:rPr>
-                <w:rStyle w:val="Hyperlink"/>
-              </w:rPr>
-              <w:t>Authentifizierung</w:t>
-            </w:r>
-            <w:r>
-              <w:rPr>
-                <w:webHidden/>
-              </w:rPr>
-              <w:tab/>
-            </w:r>
-            <w:r>
-              <w:rPr>
-                <w:webHidden/>
-              </w:rPr>
-              <w:fldChar w:fldCharType="begin"/>
-            </w:r>
-            <w:r>
-              <w:rPr>
-                <w:webHidden/>
-              </w:rPr>
-              <w:instrText xml:space="preserve"> PAGEREF _Toc199761624 \h </w:instrText>
-            </w:r>
-            <w:r>
-              <w:rPr>
-                <w:webHidden/>
-              </w:rPr>
-            </w:r>
-            <w:r>
-              <w:rPr>
-                <w:webHidden/>
-              </w:rPr>
-              <w:fldChar w:fldCharType="separate"/>
-            </w:r>
-            <w:r>
-              <w:rPr>
-                <w:webHidden/>
-              </w:rPr>
-              <w:t>3</w:t>
-            </w:r>
-            <w:r>
-              <w:rPr>
-                <w:webHidden/>
-              </w:rPr>
-              <w:fldChar w:fldCharType="end"/>
-            </w:r>
-          </w:hyperlink>
-        </w:p>
-        <w:p>
-          <w:pPr>
-            <w:pStyle w:val="TOC3"/>
-            <w:tabs>
-              <w:tab w:val="right" w:leader="dot" w:pos="9016"/>
-            </w:tabs>
-            <w:rPr>
-              <w:kern w:val="2"/>
-              <w:sz w:val="24"/>
-              <w:szCs w:val="24"/>
-              <w:lang w:eastAsia="en-CH"/>
-              <w14:ligatures w14:val="standardContextual"/>
-            </w:rPr>
-          </w:pPr>
-          <w:hyperlink w:anchor="_Toc199761625" w:history="1">
-            <w:r>
-              <w:rPr>
-                <w:rStyle w:val="Hyperlink"/>
-              </w:rPr>
-              <w:t>Mehrsprachigkeit</w:t>
-            </w:r>
-            <w:r>
-              <w:rPr>
-                <w:webHidden/>
-              </w:rPr>
-              <w:tab/>
-            </w:r>
-            <w:r>
-              <w:rPr>
-                <w:webHidden/>
-              </w:rPr>
-              <w:fldChar w:fldCharType="begin"/>
-            </w:r>
-            <w:r>
-              <w:rPr>
-                <w:webHidden/>
-              </w:rPr>
-              <w:instrText xml:space="preserve"> PAGEREF _Toc199761625 \h </w:instrText>
-            </w:r>
-            <w:r>
-              <w:rPr>
-                <w:webHidden/>
-              </w:rPr>
-            </w:r>
-            <w:r>
-              <w:rPr>
-                <w:webHidden/>
-              </w:rPr>
-              <w:fldChar w:fldCharType="separate"/>
-            </w:r>
-            <w:r>
-              <w:rPr>
-                <w:webHidden/>
-              </w:rPr>
-              <w:t>3</w:t>
-            </w:r>
-            <w:r>
-              <w:rPr>
+                <w:noProof/>
                 <w:webHidden/>
               </w:rPr>
               <w:fldChar w:fldCharType="end"/>
@@ -793,128 +584,66 @@
               <w:tab w:val="right" w:leader="dot" w:pos="9016"/>
             </w:tabs>
             <w:rPr>
+              <w:noProof/>
               <w:kern w:val="2"/>
               <w:sz w:val="24"/>
               <w:szCs w:val="24"/>
-              <w:lang w:eastAsia="en-CH"/>
+              <w:lang w:val="en-CH" w:eastAsia="en-CH"/>
               <w14:ligatures w14:val="standardContextual"/>
             </w:rPr>
           </w:pPr>
-          <w:hyperlink w:anchor="_Toc199761626" w:history="1">
+          <w:hyperlink w:anchor="_Toc199764604" w:history="1">
             <w:r>
               <w:rPr>
                 <w:rStyle w:val="Hyperlink"/>
-                <w:rFonts w:ascii="Segoe UI Emoji" w:hAnsi="Segoe UI Emoji" w:cs="Segoe UI Emoji"/>
-              </w:rPr>
-              <w:t>⚙️</w:t>
-            </w:r>
-            <w:r>
-              <w:rPr>
-                <w:rStyle w:val="Hyperlink"/>
-              </w:rPr>
-              <w:t xml:space="preserve"> Installation und Setup</w:t>
-            </w:r>
-            <w:r>
-              <w:rPr>
+                <w:noProof/>
+              </w:rPr>
+              <w:t>Backend</w:t>
+            </w:r>
+            <w:r>
+              <w:rPr>
+                <w:noProof/>
                 <w:webHidden/>
               </w:rPr>
               <w:tab/>
             </w:r>
             <w:r>
               <w:rPr>
+                <w:noProof/>
                 <w:webHidden/>
               </w:rPr>
               <w:fldChar w:fldCharType="begin"/>
             </w:r>
             <w:r>
               <w:rPr>
-                <w:webHidden/>
-              </w:rPr>
-              <w:instrText xml:space="preserve"> PAGEREF _Toc199761626 \h </w:instrText>
-            </w:r>
-            <w:r>
-              <w:rPr>
-                <w:webHidden/>
-              </w:rPr>
-            </w:r>
-            <w:r>
-              <w:rPr>
+                <w:noProof/>
+                <w:webHidden/>
+              </w:rPr>
+              <w:instrText xml:space="preserve"> PAGEREF _Toc199764604 \h </w:instrText>
+            </w:r>
+            <w:r>
+              <w:rPr>
+                <w:noProof/>
+                <w:webHidden/>
+              </w:rPr>
+            </w:r>
+            <w:r>
+              <w:rPr>
+                <w:noProof/>
                 <w:webHidden/>
               </w:rPr>
               <w:fldChar w:fldCharType="separate"/>
             </w:r>
             <w:r>
               <w:rPr>
+                <w:noProof/>
                 <w:webHidden/>
               </w:rPr>
               <w:t>3</w:t>
             </w:r>
             <w:r>
               <w:rPr>
-                <w:webHidden/>
-              </w:rPr>
-              <w:fldChar w:fldCharType="end"/>
-            </w:r>
-          </w:hyperlink>
-        </w:p>
-        <w:p>
-          <w:pPr>
-            <w:pStyle w:val="TOC3"/>
-            <w:tabs>
-              <w:tab w:val="right" w:leader="dot" w:pos="9016"/>
-            </w:tabs>
-            <w:rPr>
-              <w:kern w:val="2"/>
-              <w:sz w:val="24"/>
-              <w:szCs w:val="24"/>
-              <w:lang w:eastAsia="en-CH"/>
-              <w14:ligatures w14:val="standardContextual"/>
-            </w:rPr>
-          </w:pPr>
-          <w:hyperlink w:anchor="_Toc199761627" w:history="1">
-            <w:r>
-              <w:rPr>
-                <w:rStyle w:val="Hyperlink"/>
-              </w:rPr>
-              <w:t>Voraussetzungen</w:t>
-            </w:r>
-            <w:r>
-              <w:rPr>
-                <w:webHidden/>
-              </w:rPr>
-              <w:tab/>
-            </w:r>
-            <w:r>
-              <w:rPr>
-                <w:webHidden/>
-              </w:rPr>
-              <w:fldChar w:fldCharType="begin"/>
-            </w:r>
-            <w:r>
-              <w:rPr>
-                <w:webHidden/>
-              </w:rPr>
-              <w:instrText xml:space="preserve"> PAGEREF _Toc199761627 \h </w:instrText>
-            </w:r>
-            <w:r>
-              <w:rPr>
-                <w:webHidden/>
-              </w:rPr>
-            </w:r>
-            <w:r>
-              <w:rPr>
-                <w:webHidden/>
-              </w:rPr>
-              <w:fldChar w:fldCharType="separate"/>
-            </w:r>
-            <w:r>
-              <w:rPr>
-                <w:webHidden/>
-              </w:rPr>
-              <w:t>3</w:t>
-            </w:r>
-            <w:r>
-              <w:rPr>
+                <w:noProof/>
                 <w:webHidden/>
               </w:rPr>
               <w:fldChar w:fldCharType="end"/>
@@ -928,192 +657,66 @@
               <w:tab w:val="right" w:leader="dot" w:pos="9016"/>
             </w:tabs>
             <w:rPr>
+              <w:noProof/>
               <w:kern w:val="2"/>
               <w:sz w:val="24"/>
               <w:szCs w:val="24"/>
-              <w:lang w:eastAsia="en-CH"/>
+              <w:lang w:val="en-CH" w:eastAsia="en-CH"/>
               <w14:ligatures w14:val="standardContextual"/>
             </w:rPr>
           </w:pPr>
-          <w:hyperlink w:anchor="_Toc199761628" w:history="1">
+          <w:hyperlink w:anchor="_Toc199764605" w:history="1">
             <w:r>
               <w:rPr>
                 <w:rStyle w:val="Hyperlink"/>
-                <w:rFonts w:ascii="Segoe UI Emoji" w:hAnsi="Segoe UI Emoji" w:cs="Segoe UI Emoji"/>
-              </w:rPr>
-              <w:t>📖</w:t>
-            </w:r>
-            <w:r>
-              <w:rPr>
-                <w:rStyle w:val="Hyperlink"/>
-              </w:rPr>
-              <w:t xml:space="preserve"> Benutzerhandbuch</w:t>
-            </w:r>
-            <w:r>
-              <w:rPr>
+                <w:noProof/>
+              </w:rPr>
+              <w:t>Datenbankinteraktionen</w:t>
+            </w:r>
+            <w:r>
+              <w:rPr>
+                <w:noProof/>
                 <w:webHidden/>
               </w:rPr>
               <w:tab/>
             </w:r>
             <w:r>
               <w:rPr>
+                <w:noProof/>
                 <w:webHidden/>
               </w:rPr>
               <w:fldChar w:fldCharType="begin"/>
             </w:r>
             <w:r>
               <w:rPr>
-                <w:webHidden/>
-              </w:rPr>
-              <w:instrText xml:space="preserve"> PAGEREF _Toc199761628 \h </w:instrText>
-            </w:r>
-            <w:r>
-              <w:rPr>
-                <w:webHidden/>
-              </w:rPr>
-            </w:r>
-            <w:r>
-              <w:rPr>
+                <w:noProof/>
+                <w:webHidden/>
+              </w:rPr>
+              <w:instrText xml:space="preserve"> PAGEREF _Toc199764605 \h </w:instrText>
+            </w:r>
+            <w:r>
+              <w:rPr>
+                <w:noProof/>
+                <w:webHidden/>
+              </w:rPr>
+            </w:r>
+            <w:r>
+              <w:rPr>
+                <w:noProof/>
                 <w:webHidden/>
               </w:rPr>
               <w:fldChar w:fldCharType="separate"/>
             </w:r>
             <w:r>
               <w:rPr>
-                <w:webHidden/>
-              </w:rPr>
-              <w:t>4</w:t>
-            </w:r>
-            <w:r>
-              <w:rPr>
-                <w:webHidden/>
-              </w:rPr>
-              <w:fldChar w:fldCharType="end"/>
-            </w:r>
-          </w:hyperlink>
-        </w:p>
-        <w:p>
-          <w:pPr>
-            <w:pStyle w:val="TOC3"/>
-            <w:tabs>
-              <w:tab w:val="right" w:leader="dot" w:pos="9016"/>
-            </w:tabs>
-            <w:rPr>
-              <w:kern w:val="2"/>
-              <w:sz w:val="24"/>
-              <w:szCs w:val="24"/>
-              <w:lang w:eastAsia="en-CH"/>
-              <w14:ligatures w14:val="standardContextual"/>
-            </w:rPr>
-          </w:pPr>
-          <w:hyperlink w:anchor="_Toc199761629" w:history="1">
-            <w:r>
-              <w:rPr>
-                <w:rStyle w:val="Hyperlink"/>
-              </w:rPr>
-              <w:t>Anwendung starten</w:t>
-            </w:r>
-            <w:r>
-              <w:rPr>
-                <w:webHidden/>
-              </w:rPr>
-              <w:tab/>
-            </w:r>
-            <w:r>
-              <w:rPr>
-                <w:webHidden/>
-              </w:rPr>
-              <w:fldChar w:fldCharType="begin"/>
-            </w:r>
-            <w:r>
-              <w:rPr>
-                <w:webHidden/>
-              </w:rPr>
-              <w:instrText xml:space="preserve"> PAGEREF _Toc199761629 \h </w:instrText>
-            </w:r>
-            <w:r>
-              <w:rPr>
-                <w:webHidden/>
-              </w:rPr>
-            </w:r>
-            <w:r>
-              <w:rPr>
-                <w:webHidden/>
-              </w:rPr>
-              <w:fldChar w:fldCharType="separate"/>
-            </w:r>
-            <w:r>
-              <w:rPr>
-                <w:webHidden/>
-              </w:rPr>
-              <w:t>4</w:t>
-            </w:r>
-            <w:r>
-              <w:rPr>
-                <w:webHidden/>
-              </w:rPr>
-              <w:fldChar w:fldCharType="end"/>
-            </w:r>
-          </w:hyperlink>
-        </w:p>
-        <w:p>
-          <w:pPr>
-            <w:pStyle w:val="TOC3"/>
-            <w:tabs>
-              <w:tab w:val="right" w:leader="dot" w:pos="9016"/>
-            </w:tabs>
-            <w:rPr>
-              <w:kern w:val="2"/>
-              <w:sz w:val="24"/>
-              <w:szCs w:val="24"/>
-              <w:lang w:eastAsia="en-CH"/>
-              <w14:ligatures w14:val="standardContextual"/>
-            </w:rPr>
-          </w:pPr>
-          <w:hyperlink w:anchor="_Toc199761630" w:history="1">
-            <w:r>
-              <w:rPr>
-                <w:rStyle w:val="Hyperlink"/>
-              </w:rPr>
-              <w:t>Screenshots</w:t>
-            </w:r>
-            <w:r>
-              <w:rPr>
-                <w:webHidden/>
-              </w:rPr>
-              <w:tab/>
-            </w:r>
-            <w:r>
-              <w:rPr>
-                <w:webHidden/>
-              </w:rPr>
-              <w:fldChar w:fldCharType="begin"/>
-            </w:r>
-            <w:r>
-              <w:rPr>
-                <w:webHidden/>
-              </w:rPr>
-              <w:instrText xml:space="preserve"> PAGEREF _Toc199761630 \h </w:instrText>
-            </w:r>
-            <w:r>
-              <w:rPr>
-                <w:webHidden/>
-              </w:rPr>
-            </w:r>
-            <w:r>
-              <w:rPr>
-                <w:webHidden/>
-              </w:rPr>
-              <w:fldChar w:fldCharType="separate"/>
-            </w:r>
-            <w:r>
-              <w:rPr>
-                <w:webHidden/>
-              </w:rPr>
-              <w:t>4</w:t>
-            </w:r>
-            <w:r>
-              <w:rPr>
+                <w:noProof/>
+                <w:webHidden/>
+              </w:rPr>
+              <w:t>3</w:t>
+            </w:r>
+            <w:r>
+              <w:rPr>
+                <w:noProof/>
                 <w:webHidden/>
               </w:rPr>
               <w:fldChar w:fldCharType="end"/>
@@ -1127,192 +730,66 @@
               <w:tab w:val="right" w:leader="dot" w:pos="9016"/>
             </w:tabs>
             <w:rPr>
+              <w:noProof/>
               <w:kern w:val="2"/>
               <w:sz w:val="24"/>
               <w:szCs w:val="24"/>
-              <w:lang w:eastAsia="en-CH"/>
+              <w:lang w:val="en-CH" w:eastAsia="en-CH"/>
               <w14:ligatures w14:val="standardContextual"/>
             </w:rPr>
           </w:pPr>
-          <w:hyperlink w:anchor="_Toc199761631" w:history="1">
+          <w:hyperlink w:anchor="_Toc199764606" w:history="1">
             <w:r>
               <w:rPr>
                 <w:rStyle w:val="Hyperlink"/>
-                <w:rFonts w:ascii="Segoe UI Emoji" w:hAnsi="Segoe UI Emoji" w:cs="Segoe UI Emoji"/>
-              </w:rPr>
-              <w:t>🛠️</w:t>
-            </w:r>
-            <w:r>
-              <w:rPr>
-                <w:rStyle w:val="Hyperlink"/>
-              </w:rPr>
-              <w:t xml:space="preserve"> Probleme und Lösungen</w:t>
-            </w:r>
-            <w:r>
-              <w:rPr>
+                <w:noProof/>
+              </w:rPr>
+              <w:t>Authentifizierung</w:t>
+            </w:r>
+            <w:r>
+              <w:rPr>
+                <w:noProof/>
                 <w:webHidden/>
               </w:rPr>
               <w:tab/>
             </w:r>
             <w:r>
               <w:rPr>
+                <w:noProof/>
                 <w:webHidden/>
               </w:rPr>
               <w:fldChar w:fldCharType="begin"/>
             </w:r>
             <w:r>
               <w:rPr>
-                <w:webHidden/>
-              </w:rPr>
-              <w:instrText xml:space="preserve"> PAGEREF _Toc199761631 \h </w:instrText>
-            </w:r>
-            <w:r>
-              <w:rPr>
-                <w:webHidden/>
-              </w:rPr>
-            </w:r>
-            <w:r>
-              <w:rPr>
+                <w:noProof/>
+                <w:webHidden/>
+              </w:rPr>
+              <w:instrText xml:space="preserve"> PAGEREF _Toc199764606 \h </w:instrText>
+            </w:r>
+            <w:r>
+              <w:rPr>
+                <w:noProof/>
+                <w:webHidden/>
+              </w:rPr>
+            </w:r>
+            <w:r>
+              <w:rPr>
+                <w:noProof/>
                 <w:webHidden/>
               </w:rPr>
               <w:fldChar w:fldCharType="separate"/>
             </w:r>
             <w:r>
               <w:rPr>
-                <w:webHidden/>
-              </w:rPr>
-              <w:t>5</w:t>
-            </w:r>
-            <w:r>
-              <w:rPr>
-                <w:webHidden/>
-              </w:rPr>
-              <w:fldChar w:fldCharType="end"/>
-            </w:r>
-          </w:hyperlink>
-        </w:p>
-        <w:p>
-          <w:pPr>
-            <w:pStyle w:val="TOC3"/>
-            <w:tabs>
-              <w:tab w:val="right" w:leader="dot" w:pos="9016"/>
-            </w:tabs>
-            <w:rPr>
-              <w:kern w:val="2"/>
-              <w:sz w:val="24"/>
-              <w:szCs w:val="24"/>
-              <w:lang w:eastAsia="en-CH"/>
-              <w14:ligatures w14:val="standardContextual"/>
-            </w:rPr>
-          </w:pPr>
-          <w:hyperlink w:anchor="_Toc199761632" w:history="1">
-            <w:r>
-              <w:rPr>
-                <w:rStyle w:val="Hyperlink"/>
-              </w:rPr>
-              <w:t>Herausforderungen</w:t>
-            </w:r>
-            <w:r>
-              <w:rPr>
-                <w:webHidden/>
-              </w:rPr>
-              <w:tab/>
-            </w:r>
-            <w:r>
-              <w:rPr>
-                <w:webHidden/>
-              </w:rPr>
-              <w:fldChar w:fldCharType="begin"/>
-            </w:r>
-            <w:r>
-              <w:rPr>
-                <w:webHidden/>
-              </w:rPr>
-              <w:instrText xml:space="preserve"> PAGEREF _Toc199761632 \h </w:instrText>
-            </w:r>
-            <w:r>
-              <w:rPr>
-                <w:webHidden/>
-              </w:rPr>
-            </w:r>
-            <w:r>
-              <w:rPr>
-                <w:webHidden/>
-              </w:rPr>
-              <w:fldChar w:fldCharType="separate"/>
-            </w:r>
-            <w:r>
-              <w:rPr>
-                <w:webHidden/>
-              </w:rPr>
-              <w:t>5</w:t>
-            </w:r>
-            <w:r>
-              <w:rPr>
-                <w:webHidden/>
-              </w:rPr>
-              <w:fldChar w:fldCharType="end"/>
-            </w:r>
-          </w:hyperlink>
-        </w:p>
-        <w:p>
-          <w:pPr>
-            <w:pStyle w:val="TOC3"/>
-            <w:tabs>
-              <w:tab w:val="right" w:leader="dot" w:pos="9016"/>
-            </w:tabs>
-            <w:rPr>
-              <w:kern w:val="2"/>
-              <w:sz w:val="24"/>
-              <w:szCs w:val="24"/>
-              <w:lang w:eastAsia="en-CH"/>
-              <w14:ligatures w14:val="standardContextual"/>
-            </w:rPr>
-          </w:pPr>
-          <w:hyperlink w:anchor="_Toc199761633" w:history="1">
-            <w:r>
-              <w:rPr>
-                <w:rStyle w:val="Hyperlink"/>
-              </w:rPr>
-              <w:t>Bekannte Probleme</w:t>
-            </w:r>
-            <w:r>
-              <w:rPr>
-                <w:webHidden/>
-              </w:rPr>
-              <w:tab/>
-            </w:r>
-            <w:r>
-              <w:rPr>
-                <w:webHidden/>
-              </w:rPr>
-              <w:fldChar w:fldCharType="begin"/>
-            </w:r>
-            <w:r>
-              <w:rPr>
-                <w:webHidden/>
-              </w:rPr>
-              <w:instrText xml:space="preserve"> PAGEREF _Toc199761633 \h </w:instrText>
-            </w:r>
-            <w:r>
-              <w:rPr>
-                <w:webHidden/>
-              </w:rPr>
-            </w:r>
-            <w:r>
-              <w:rPr>
-                <w:webHidden/>
-              </w:rPr>
-              <w:fldChar w:fldCharType="separate"/>
-            </w:r>
-            <w:r>
-              <w:rPr>
-                <w:webHidden/>
-              </w:rPr>
-              <w:t>5</w:t>
-            </w:r>
-            <w:r>
-              <w:rPr>
+                <w:noProof/>
+                <w:webHidden/>
+              </w:rPr>
+              <w:t>3</w:t>
+            </w:r>
+            <w:r>
+              <w:rPr>
+                <w:noProof/>
                 <w:webHidden/>
               </w:rPr>
               <w:fldChar w:fldCharType="end"/>
@@ -1326,64 +803,66 @@
               <w:tab w:val="right" w:leader="dot" w:pos="9016"/>
             </w:tabs>
             <w:rPr>
+              <w:noProof/>
               <w:kern w:val="2"/>
               <w:sz w:val="24"/>
               <w:szCs w:val="24"/>
-              <w:lang w:eastAsia="en-CH"/>
+              <w:lang w:val="en-CH" w:eastAsia="en-CH"/>
               <w14:ligatures w14:val="standardContextual"/>
             </w:rPr>
           </w:pPr>
-          <w:hyperlink w:anchor="_Toc199761634" w:history="1">
+          <w:hyperlink w:anchor="_Toc199764607" w:history="1">
             <w:r>
               <w:rPr>
                 <w:rStyle w:val="Hyperlink"/>
-                <w:rFonts w:ascii="Segoe UI Emoji" w:hAnsi="Segoe UI Emoji" w:cs="Segoe UI Emoji"/>
-              </w:rPr>
-              <w:t>📈</w:t>
-            </w:r>
-            <w:r>
-              <w:rPr>
-                <w:rStyle w:val="Hyperlink"/>
-              </w:rPr>
-              <w:t xml:space="preserve"> Zusammenfassung und Ausblick</w:t>
-            </w:r>
-            <w:r>
-              <w:rPr>
+                <w:noProof/>
+              </w:rPr>
+              <w:t>Mehrsprachigkeit</w:t>
+            </w:r>
+            <w:r>
+              <w:rPr>
+                <w:noProof/>
                 <w:webHidden/>
               </w:rPr>
               <w:tab/>
             </w:r>
             <w:r>
               <w:rPr>
+                <w:noProof/>
                 <w:webHidden/>
               </w:rPr>
               <w:fldChar w:fldCharType="begin"/>
             </w:r>
             <w:r>
               <w:rPr>
-                <w:webHidden/>
-              </w:rPr>
-              <w:instrText xml:space="preserve"> PAGEREF _Toc199761634 \h </w:instrText>
-            </w:r>
-            <w:r>
-              <w:rPr>
-                <w:webHidden/>
-              </w:rPr>
-            </w:r>
-            <w:r>
-              <w:rPr>
+                <w:noProof/>
+                <w:webHidden/>
+              </w:rPr>
+              <w:instrText xml:space="preserve"> PAGEREF _Toc199764607 \h </w:instrText>
+            </w:r>
+            <w:r>
+              <w:rPr>
+                <w:noProof/>
+                <w:webHidden/>
+              </w:rPr>
+            </w:r>
+            <w:r>
+              <w:rPr>
+                <w:noProof/>
                 <w:webHidden/>
               </w:rPr>
               <w:fldChar w:fldCharType="separate"/>
             </w:r>
             <w:r>
               <w:rPr>
-                <w:webHidden/>
-              </w:rPr>
-              <w:t>5</w:t>
-            </w:r>
-            <w:r>
-              <w:rPr>
+                <w:noProof/>
+                <w:webHidden/>
+              </w:rPr>
+              <w:t>4</w:t>
+            </w:r>
+            <w:r>
+              <w:rPr>
+                <w:noProof/>
                 <w:webHidden/>
               </w:rPr>
               <w:fldChar w:fldCharType="end"/>
@@ -1392,62 +871,79 @@
         </w:p>
         <w:p>
           <w:pPr>
-            <w:pStyle w:val="TOC3"/>
+            <w:pStyle w:val="TOC1"/>
             <w:tabs>
               <w:tab w:val="right" w:leader="dot" w:pos="9016"/>
             </w:tabs>
             <w:rPr>
+              <w:noProof/>
               <w:kern w:val="2"/>
               <w:sz w:val="24"/>
               <w:szCs w:val="24"/>
-              <w:lang w:eastAsia="en-CH"/>
+              <w:lang w:val="en-CH" w:eastAsia="en-CH"/>
               <w14:ligatures w14:val="standardContextual"/>
             </w:rPr>
           </w:pPr>
-          <w:hyperlink w:anchor="_Toc199761635" w:history="1">
+          <w:hyperlink w:anchor="_Toc199764608" w:history="1">
             <w:r>
               <w:rPr>
                 <w:rStyle w:val="Hyperlink"/>
-              </w:rPr>
-              <w:t>Ergebnisse</w:t>
-            </w:r>
-            <w:r>
-              <w:rPr>
+                <w:rFonts w:ascii="Segoe UI Emoji" w:hAnsi="Segoe UI Emoji" w:cs="Segoe UI Emoji"/>
+                <w:noProof/>
+              </w:rPr>
+              <w:t>⚙️</w:t>
+            </w:r>
+            <w:r>
+              <w:rPr>
+                <w:rStyle w:val="Hyperlink"/>
+                <w:noProof/>
+              </w:rPr>
+              <w:t xml:space="preserve"> Installation und Setup</w:t>
+            </w:r>
+            <w:r>
+              <w:rPr>
+                <w:noProof/>
                 <w:webHidden/>
               </w:rPr>
               <w:tab/>
             </w:r>
             <w:r>
               <w:rPr>
+                <w:noProof/>
                 <w:webHidden/>
               </w:rPr>
               <w:fldChar w:fldCharType="begin"/>
             </w:r>
             <w:r>
               <w:rPr>
-                <w:webHidden/>
-              </w:rPr>
-              <w:instrText xml:space="preserve"> PAGEREF _Toc199761635 \h </w:instrText>
-            </w:r>
-            <w:r>
-              <w:rPr>
-                <w:webHidden/>
-              </w:rPr>
-            </w:r>
-            <w:r>
-              <w:rPr>
+                <w:noProof/>
+                <w:webHidden/>
+              </w:rPr>
+              <w:instrText xml:space="preserve"> PAGEREF _Toc199764608 \h </w:instrText>
+            </w:r>
+            <w:r>
+              <w:rPr>
+                <w:noProof/>
+                <w:webHidden/>
+              </w:rPr>
+            </w:r>
+            <w:r>
+              <w:rPr>
+                <w:noProof/>
                 <w:webHidden/>
               </w:rPr>
               <w:fldChar w:fldCharType="separate"/>
             </w:r>
             <w:r>
               <w:rPr>
-                <w:webHidden/>
-              </w:rPr>
-              <w:t>5</w:t>
-            </w:r>
-            <w:r>
-              <w:rPr>
+                <w:noProof/>
+                <w:webHidden/>
+              </w:rPr>
+              <w:t>4</w:t>
+            </w:r>
+            <w:r>
+              <w:rPr>
+                <w:noProof/>
                 <w:webHidden/>
               </w:rPr>
               <w:fldChar w:fldCharType="end"/>
@@ -1461,64 +957,755 @@
               <w:tab w:val="right" w:leader="dot" w:pos="9016"/>
             </w:tabs>
             <w:rPr>
+              <w:noProof/>
               <w:kern w:val="2"/>
               <w:sz w:val="24"/>
               <w:szCs w:val="24"/>
-              <w:lang w:eastAsia="en-CH"/>
+              <w:lang w:val="en-CH" w:eastAsia="en-CH"/>
               <w14:ligatures w14:val="standardContextual"/>
             </w:rPr>
           </w:pPr>
-          <w:hyperlink w:anchor="_Toc199761636" w:history="1">
+          <w:hyperlink w:anchor="_Toc199764609" w:history="1">
+            <w:r>
+              <w:rPr>
+                <w:rStyle w:val="Hyperlink"/>
+                <w:noProof/>
+              </w:rPr>
+              <w:t>Voraussetzungen</w:t>
+            </w:r>
+            <w:r>
+              <w:rPr>
+                <w:noProof/>
+                <w:webHidden/>
+              </w:rPr>
+              <w:tab/>
+            </w:r>
+            <w:r>
+              <w:rPr>
+                <w:noProof/>
+                <w:webHidden/>
+              </w:rPr>
+              <w:fldChar w:fldCharType="begin"/>
+            </w:r>
+            <w:r>
+              <w:rPr>
+                <w:noProof/>
+                <w:webHidden/>
+              </w:rPr>
+              <w:instrText xml:space="preserve"> PAGEREF _Toc199764609 \h </w:instrText>
+            </w:r>
+            <w:r>
+              <w:rPr>
+                <w:noProof/>
+                <w:webHidden/>
+              </w:rPr>
+            </w:r>
+            <w:r>
+              <w:rPr>
+                <w:noProof/>
+                <w:webHidden/>
+              </w:rPr>
+              <w:fldChar w:fldCharType="separate"/>
+            </w:r>
+            <w:r>
+              <w:rPr>
+                <w:noProof/>
+                <w:webHidden/>
+              </w:rPr>
+              <w:t>4</w:t>
+            </w:r>
+            <w:r>
+              <w:rPr>
+                <w:noProof/>
+                <w:webHidden/>
+              </w:rPr>
+              <w:fldChar w:fldCharType="end"/>
+            </w:r>
+          </w:hyperlink>
+        </w:p>
+        <w:p>
+          <w:pPr>
+            <w:pStyle w:val="TOC1"/>
+            <w:tabs>
+              <w:tab w:val="right" w:leader="dot" w:pos="9016"/>
+            </w:tabs>
+            <w:rPr>
+              <w:noProof/>
+              <w:kern w:val="2"/>
+              <w:sz w:val="24"/>
+              <w:szCs w:val="24"/>
+              <w:lang w:val="en-CH" w:eastAsia="en-CH"/>
+              <w14:ligatures w14:val="standardContextual"/>
+            </w:rPr>
+          </w:pPr>
+          <w:hyperlink w:anchor="_Toc199764610" w:history="1">
             <w:r>
               <w:rPr>
                 <w:rStyle w:val="Hyperlink"/>
                 <w:rFonts w:ascii="Segoe UI Emoji" w:hAnsi="Segoe UI Emoji" w:cs="Segoe UI Emoji"/>
+                <w:noProof/>
+              </w:rPr>
+              <w:t>📖</w:t>
+            </w:r>
+            <w:r>
+              <w:rPr>
+                <w:rStyle w:val="Hyperlink"/>
+                <w:noProof/>
+              </w:rPr>
+              <w:t xml:space="preserve"> Benutzerhandbuch</w:t>
+            </w:r>
+            <w:r>
+              <w:rPr>
+                <w:noProof/>
+                <w:webHidden/>
+              </w:rPr>
+              <w:tab/>
+            </w:r>
+            <w:r>
+              <w:rPr>
+                <w:noProof/>
+                <w:webHidden/>
+              </w:rPr>
+              <w:fldChar w:fldCharType="begin"/>
+            </w:r>
+            <w:r>
+              <w:rPr>
+                <w:noProof/>
+                <w:webHidden/>
+              </w:rPr>
+              <w:instrText xml:space="preserve"> PAGEREF _Toc199764610 \h </w:instrText>
+            </w:r>
+            <w:r>
+              <w:rPr>
+                <w:noProof/>
+                <w:webHidden/>
+              </w:rPr>
+            </w:r>
+            <w:r>
+              <w:rPr>
+                <w:noProof/>
+                <w:webHidden/>
+              </w:rPr>
+              <w:fldChar w:fldCharType="separate"/>
+            </w:r>
+            <w:r>
+              <w:rPr>
+                <w:noProof/>
+                <w:webHidden/>
+              </w:rPr>
+              <w:t>5</w:t>
+            </w:r>
+            <w:r>
+              <w:rPr>
+                <w:noProof/>
+                <w:webHidden/>
+              </w:rPr>
+              <w:fldChar w:fldCharType="end"/>
+            </w:r>
+          </w:hyperlink>
+        </w:p>
+        <w:p>
+          <w:pPr>
+            <w:pStyle w:val="TOC2"/>
+            <w:tabs>
+              <w:tab w:val="right" w:leader="dot" w:pos="9016"/>
+            </w:tabs>
+            <w:rPr>
+              <w:noProof/>
+              <w:kern w:val="2"/>
+              <w:sz w:val="24"/>
+              <w:szCs w:val="24"/>
+              <w:lang w:val="en-CH" w:eastAsia="en-CH"/>
+              <w14:ligatures w14:val="standardContextual"/>
+            </w:rPr>
+          </w:pPr>
+          <w:hyperlink w:anchor="_Toc199764611" w:history="1">
+            <w:r>
+              <w:rPr>
+                <w:rStyle w:val="Hyperlink"/>
+                <w:noProof/>
+              </w:rPr>
+              <w:t>Anwendung starten</w:t>
+            </w:r>
+            <w:r>
+              <w:rPr>
+                <w:noProof/>
+                <w:webHidden/>
+              </w:rPr>
+              <w:tab/>
+            </w:r>
+            <w:r>
+              <w:rPr>
+                <w:noProof/>
+                <w:webHidden/>
+              </w:rPr>
+              <w:fldChar w:fldCharType="begin"/>
+            </w:r>
+            <w:r>
+              <w:rPr>
+                <w:noProof/>
+                <w:webHidden/>
+              </w:rPr>
+              <w:instrText xml:space="preserve"> PAGEREF _Toc199764611 \h </w:instrText>
+            </w:r>
+            <w:r>
+              <w:rPr>
+                <w:noProof/>
+                <w:webHidden/>
+              </w:rPr>
+            </w:r>
+            <w:r>
+              <w:rPr>
+                <w:noProof/>
+                <w:webHidden/>
+              </w:rPr>
+              <w:fldChar w:fldCharType="separate"/>
+            </w:r>
+            <w:r>
+              <w:rPr>
+                <w:noProof/>
+                <w:webHidden/>
+              </w:rPr>
+              <w:t>5</w:t>
+            </w:r>
+            <w:r>
+              <w:rPr>
+                <w:noProof/>
+                <w:webHidden/>
+              </w:rPr>
+              <w:fldChar w:fldCharType="end"/>
+            </w:r>
+          </w:hyperlink>
+        </w:p>
+        <w:p>
+          <w:pPr>
+            <w:pStyle w:val="TOC2"/>
+            <w:tabs>
+              <w:tab w:val="right" w:leader="dot" w:pos="9016"/>
+            </w:tabs>
+            <w:rPr>
+              <w:noProof/>
+              <w:kern w:val="2"/>
+              <w:sz w:val="24"/>
+              <w:szCs w:val="24"/>
+              <w:lang w:val="en-CH" w:eastAsia="en-CH"/>
+              <w14:ligatures w14:val="standardContextual"/>
+            </w:rPr>
+          </w:pPr>
+          <w:hyperlink w:anchor="_Toc199764612" w:history="1">
+            <w:r>
+              <w:rPr>
+                <w:rStyle w:val="Hyperlink"/>
+                <w:noProof/>
+              </w:rPr>
+              <w:t>Screenshots</w:t>
+            </w:r>
+            <w:r>
+              <w:rPr>
+                <w:noProof/>
+                <w:webHidden/>
+              </w:rPr>
+              <w:tab/>
+            </w:r>
+            <w:r>
+              <w:rPr>
+                <w:noProof/>
+                <w:webHidden/>
+              </w:rPr>
+              <w:fldChar w:fldCharType="begin"/>
+            </w:r>
+            <w:r>
+              <w:rPr>
+                <w:noProof/>
+                <w:webHidden/>
+              </w:rPr>
+              <w:instrText xml:space="preserve"> PAGEREF _Toc199764612 \h </w:instrText>
+            </w:r>
+            <w:r>
+              <w:rPr>
+                <w:noProof/>
+                <w:webHidden/>
+              </w:rPr>
+            </w:r>
+            <w:r>
+              <w:rPr>
+                <w:noProof/>
+                <w:webHidden/>
+              </w:rPr>
+              <w:fldChar w:fldCharType="separate"/>
+            </w:r>
+            <w:r>
+              <w:rPr>
+                <w:noProof/>
+                <w:webHidden/>
+              </w:rPr>
+              <w:t>6</w:t>
+            </w:r>
+            <w:r>
+              <w:rPr>
+                <w:noProof/>
+                <w:webHidden/>
+              </w:rPr>
+              <w:fldChar w:fldCharType="end"/>
+            </w:r>
+          </w:hyperlink>
+        </w:p>
+        <w:p>
+          <w:pPr>
+            <w:pStyle w:val="TOC1"/>
+            <w:tabs>
+              <w:tab w:val="right" w:leader="dot" w:pos="9016"/>
+            </w:tabs>
+            <w:rPr>
+              <w:noProof/>
+              <w:kern w:val="2"/>
+              <w:sz w:val="24"/>
+              <w:szCs w:val="24"/>
+              <w:lang w:val="en-CH" w:eastAsia="en-CH"/>
+              <w14:ligatures w14:val="standardContextual"/>
+            </w:rPr>
+          </w:pPr>
+          <w:hyperlink w:anchor="_Toc199764614" w:history="1">
+            <w:r>
+              <w:rPr>
+                <w:rStyle w:val="Hyperlink"/>
+                <w:rFonts w:ascii="Segoe UI Emoji" w:hAnsi="Segoe UI Emoji" w:cs="Segoe UI Emoji"/>
+                <w:noProof/>
+              </w:rPr>
+              <w:t>🛠️</w:t>
+            </w:r>
+            <w:r>
+              <w:rPr>
+                <w:rStyle w:val="Hyperlink"/>
+                <w:noProof/>
+              </w:rPr>
+              <w:t xml:space="preserve"> Probleme und Lösungen</w:t>
+            </w:r>
+            <w:r>
+              <w:rPr>
+                <w:noProof/>
+                <w:webHidden/>
+              </w:rPr>
+              <w:tab/>
+            </w:r>
+            <w:r>
+              <w:rPr>
+                <w:noProof/>
+                <w:webHidden/>
+              </w:rPr>
+              <w:fldChar w:fldCharType="begin"/>
+            </w:r>
+            <w:r>
+              <w:rPr>
+                <w:noProof/>
+                <w:webHidden/>
+              </w:rPr>
+              <w:instrText xml:space="preserve"> PAGEREF _Toc199764614 \h </w:instrText>
+            </w:r>
+            <w:r>
+              <w:rPr>
+                <w:noProof/>
+                <w:webHidden/>
+              </w:rPr>
+            </w:r>
+            <w:r>
+              <w:rPr>
+                <w:noProof/>
+                <w:webHidden/>
+              </w:rPr>
+              <w:fldChar w:fldCharType="separate"/>
+            </w:r>
+            <w:r>
+              <w:rPr>
+                <w:noProof/>
+                <w:webHidden/>
+              </w:rPr>
+              <w:t>7</w:t>
+            </w:r>
+            <w:r>
+              <w:rPr>
+                <w:noProof/>
+                <w:webHidden/>
+              </w:rPr>
+              <w:fldChar w:fldCharType="end"/>
+            </w:r>
+          </w:hyperlink>
+        </w:p>
+        <w:p>
+          <w:pPr>
+            <w:pStyle w:val="TOC2"/>
+            <w:tabs>
+              <w:tab w:val="right" w:leader="dot" w:pos="9016"/>
+            </w:tabs>
+            <w:rPr>
+              <w:noProof/>
+              <w:kern w:val="2"/>
+              <w:sz w:val="24"/>
+              <w:szCs w:val="24"/>
+              <w:lang w:val="en-CH" w:eastAsia="en-CH"/>
+              <w14:ligatures w14:val="standardContextual"/>
+            </w:rPr>
+          </w:pPr>
+          <w:hyperlink w:anchor="_Toc199764615" w:history="1">
+            <w:r>
+              <w:rPr>
+                <w:rStyle w:val="Hyperlink"/>
+                <w:noProof/>
+              </w:rPr>
+              <w:t>Herausforderungen</w:t>
+            </w:r>
+            <w:r>
+              <w:rPr>
+                <w:noProof/>
+                <w:webHidden/>
+              </w:rPr>
+              <w:tab/>
+            </w:r>
+            <w:r>
+              <w:rPr>
+                <w:noProof/>
+                <w:webHidden/>
+              </w:rPr>
+              <w:fldChar w:fldCharType="begin"/>
+            </w:r>
+            <w:r>
+              <w:rPr>
+                <w:noProof/>
+                <w:webHidden/>
+              </w:rPr>
+              <w:instrText xml:space="preserve"> PAGEREF _Toc199764615 \h </w:instrText>
+            </w:r>
+            <w:r>
+              <w:rPr>
+                <w:noProof/>
+                <w:webHidden/>
+              </w:rPr>
+            </w:r>
+            <w:r>
+              <w:rPr>
+                <w:noProof/>
+                <w:webHidden/>
+              </w:rPr>
+              <w:fldChar w:fldCharType="separate"/>
+            </w:r>
+            <w:r>
+              <w:rPr>
+                <w:noProof/>
+                <w:webHidden/>
+              </w:rPr>
+              <w:t>7</w:t>
+            </w:r>
+            <w:r>
+              <w:rPr>
+                <w:noProof/>
+                <w:webHidden/>
+              </w:rPr>
+              <w:fldChar w:fldCharType="end"/>
+            </w:r>
+          </w:hyperlink>
+        </w:p>
+        <w:p>
+          <w:pPr>
+            <w:pStyle w:val="TOC2"/>
+            <w:tabs>
+              <w:tab w:val="right" w:leader="dot" w:pos="9016"/>
+            </w:tabs>
+            <w:rPr>
+              <w:noProof/>
+              <w:kern w:val="2"/>
+              <w:sz w:val="24"/>
+              <w:szCs w:val="24"/>
+              <w:lang w:val="en-CH" w:eastAsia="en-CH"/>
+              <w14:ligatures w14:val="standardContextual"/>
+            </w:rPr>
+          </w:pPr>
+          <w:hyperlink w:anchor="_Toc199764616" w:history="1">
+            <w:r>
+              <w:rPr>
+                <w:rStyle w:val="Hyperlink"/>
+                <w:noProof/>
+              </w:rPr>
+              <w:t>Bekannte Probleme</w:t>
+            </w:r>
+            <w:r>
+              <w:rPr>
+                <w:noProof/>
+                <w:webHidden/>
+              </w:rPr>
+              <w:tab/>
+            </w:r>
+            <w:r>
+              <w:rPr>
+                <w:noProof/>
+                <w:webHidden/>
+              </w:rPr>
+              <w:fldChar w:fldCharType="begin"/>
+            </w:r>
+            <w:r>
+              <w:rPr>
+                <w:noProof/>
+                <w:webHidden/>
+              </w:rPr>
+              <w:instrText xml:space="preserve"> PAGEREF _Toc199764616 \h </w:instrText>
+            </w:r>
+            <w:r>
+              <w:rPr>
+                <w:noProof/>
+                <w:webHidden/>
+              </w:rPr>
+            </w:r>
+            <w:r>
+              <w:rPr>
+                <w:noProof/>
+                <w:webHidden/>
+              </w:rPr>
+              <w:fldChar w:fldCharType="separate"/>
+            </w:r>
+            <w:r>
+              <w:rPr>
+                <w:noProof/>
+                <w:webHidden/>
+              </w:rPr>
+              <w:t>7</w:t>
+            </w:r>
+            <w:r>
+              <w:rPr>
+                <w:noProof/>
+                <w:webHidden/>
+              </w:rPr>
+              <w:fldChar w:fldCharType="end"/>
+            </w:r>
+          </w:hyperlink>
+        </w:p>
+        <w:p>
+          <w:pPr>
+            <w:pStyle w:val="TOC1"/>
+            <w:tabs>
+              <w:tab w:val="right" w:leader="dot" w:pos="9016"/>
+            </w:tabs>
+            <w:rPr>
+              <w:noProof/>
+              <w:kern w:val="2"/>
+              <w:sz w:val="24"/>
+              <w:szCs w:val="24"/>
+              <w:lang w:val="en-CH" w:eastAsia="en-CH"/>
+              <w14:ligatures w14:val="standardContextual"/>
+            </w:rPr>
+          </w:pPr>
+          <w:hyperlink w:anchor="_Toc199764617" w:history="1">
+            <w:r>
+              <w:rPr>
+                <w:rStyle w:val="Hyperlink"/>
+                <w:rFonts w:ascii="Segoe UI Emoji" w:hAnsi="Segoe UI Emoji" w:cs="Segoe UI Emoji"/>
+                <w:noProof/>
+              </w:rPr>
+              <w:t>📈</w:t>
+            </w:r>
+            <w:r>
+              <w:rPr>
+                <w:rStyle w:val="Hyperlink"/>
+                <w:noProof/>
+              </w:rPr>
+              <w:t xml:space="preserve"> Zusammenfassung und Ausblick</w:t>
+            </w:r>
+            <w:r>
+              <w:rPr>
+                <w:noProof/>
+                <w:webHidden/>
+              </w:rPr>
+              <w:tab/>
+            </w:r>
+            <w:r>
+              <w:rPr>
+                <w:noProof/>
+                <w:webHidden/>
+              </w:rPr>
+              <w:fldChar w:fldCharType="begin"/>
+            </w:r>
+            <w:r>
+              <w:rPr>
+                <w:noProof/>
+                <w:webHidden/>
+              </w:rPr>
+              <w:instrText xml:space="preserve"> PAGEREF _Toc199764617 \h </w:instrText>
+            </w:r>
+            <w:r>
+              <w:rPr>
+                <w:noProof/>
+                <w:webHidden/>
+              </w:rPr>
+            </w:r>
+            <w:r>
+              <w:rPr>
+                <w:noProof/>
+                <w:webHidden/>
+              </w:rPr>
+              <w:fldChar w:fldCharType="separate"/>
+            </w:r>
+            <w:r>
+              <w:rPr>
+                <w:noProof/>
+                <w:webHidden/>
+              </w:rPr>
+              <w:t>8</w:t>
+            </w:r>
+            <w:r>
+              <w:rPr>
+                <w:noProof/>
+                <w:webHidden/>
+              </w:rPr>
+              <w:fldChar w:fldCharType="end"/>
+            </w:r>
+          </w:hyperlink>
+        </w:p>
+        <w:p>
+          <w:pPr>
+            <w:pStyle w:val="TOC2"/>
+            <w:tabs>
+              <w:tab w:val="right" w:leader="dot" w:pos="9016"/>
+            </w:tabs>
+            <w:rPr>
+              <w:noProof/>
+              <w:kern w:val="2"/>
+              <w:sz w:val="24"/>
+              <w:szCs w:val="24"/>
+              <w:lang w:val="en-CH" w:eastAsia="en-CH"/>
+              <w14:ligatures w14:val="standardContextual"/>
+            </w:rPr>
+          </w:pPr>
+          <w:hyperlink w:anchor="_Toc199764618" w:history="1">
+            <w:r>
+              <w:rPr>
+                <w:rStyle w:val="Hyperlink"/>
+                <w:noProof/>
+              </w:rPr>
+              <w:t>Ergebnisse</w:t>
+            </w:r>
+            <w:r>
+              <w:rPr>
+                <w:noProof/>
+                <w:webHidden/>
+              </w:rPr>
+              <w:tab/>
+            </w:r>
+            <w:r>
+              <w:rPr>
+                <w:noProof/>
+                <w:webHidden/>
+              </w:rPr>
+              <w:fldChar w:fldCharType="begin"/>
+            </w:r>
+            <w:r>
+              <w:rPr>
+                <w:noProof/>
+                <w:webHidden/>
+              </w:rPr>
+              <w:instrText xml:space="preserve"> PAGEREF _Toc199764618 \h </w:instrText>
+            </w:r>
+            <w:r>
+              <w:rPr>
+                <w:noProof/>
+                <w:webHidden/>
+              </w:rPr>
+            </w:r>
+            <w:r>
+              <w:rPr>
+                <w:noProof/>
+                <w:webHidden/>
+              </w:rPr>
+              <w:fldChar w:fldCharType="separate"/>
+            </w:r>
+            <w:r>
+              <w:rPr>
+                <w:noProof/>
+                <w:webHidden/>
+              </w:rPr>
+              <w:t>8</w:t>
+            </w:r>
+            <w:r>
+              <w:rPr>
+                <w:noProof/>
+                <w:webHidden/>
+              </w:rPr>
+              <w:fldChar w:fldCharType="end"/>
+            </w:r>
+          </w:hyperlink>
+        </w:p>
+        <w:p>
+          <w:pPr>
+            <w:pStyle w:val="TOC1"/>
+            <w:tabs>
+              <w:tab w:val="right" w:leader="dot" w:pos="9016"/>
+            </w:tabs>
+            <w:rPr>
+              <w:noProof/>
+              <w:kern w:val="2"/>
+              <w:sz w:val="24"/>
+              <w:szCs w:val="24"/>
+              <w:lang w:val="en-CH" w:eastAsia="en-CH"/>
+              <w14:ligatures w14:val="standardContextual"/>
+            </w:rPr>
+          </w:pPr>
+          <w:hyperlink w:anchor="_Toc199764619" w:history="1">
+            <w:r>
+              <w:rPr>
+                <w:rStyle w:val="Hyperlink"/>
+                <w:rFonts w:ascii="Segoe UI Emoji" w:hAnsi="Segoe UI Emoji" w:cs="Segoe UI Emoji"/>
+                <w:noProof/>
               </w:rPr>
               <w:t>📎</w:t>
             </w:r>
             <w:r>
               <w:rPr>
                 <w:rStyle w:val="Hyperlink"/>
+                <w:noProof/>
               </w:rPr>
               <w:t xml:space="preserve"> Anhang</w:t>
             </w:r>
             <w:r>
               <w:rPr>
+                <w:noProof/>
                 <w:webHidden/>
               </w:rPr>
               <w:tab/>
             </w:r>
             <w:r>
               <w:rPr>
+                <w:noProof/>
                 <w:webHidden/>
               </w:rPr>
               <w:fldChar w:fldCharType="begin"/>
             </w:r>
             <w:r>
               <w:rPr>
-                <w:webHidden/>
-              </w:rPr>
-              <w:instrText xml:space="preserve"> PAGEREF _Toc199761636 \h </w:instrText>
-            </w:r>
-            <w:r>
-              <w:rPr>
-                <w:webHidden/>
-              </w:rPr>
-            </w:r>
-            <w:r>
-              <w:rPr>
+                <w:noProof/>
+                <w:webHidden/>
+              </w:rPr>
+              <w:instrText xml:space="preserve"> PAGEREF _Toc199764619 \h </w:instrText>
+            </w:r>
+            <w:r>
+              <w:rPr>
+                <w:noProof/>
+                <w:webHidden/>
+              </w:rPr>
+            </w:r>
+            <w:r>
+              <w:rPr>
+                <w:noProof/>
                 <w:webHidden/>
               </w:rPr>
               <w:fldChar w:fldCharType="separate"/>
             </w:r>
             <w:r>
               <w:rPr>
-                <w:webHidden/>
-              </w:rPr>
-              <w:t>5</w:t>
-            </w:r>
-            <w:r>
-              <w:rPr>
+                <w:noProof/>
+                <w:webHidden/>
+              </w:rPr>
+              <w:t>8</w:t>
+            </w:r>
+            <w:r>
+              <w:rPr>
+                <w:noProof/>
                 <w:webHidden/>
               </w:rPr>
               <w:fldChar w:fldCharType="end"/>
@@ -1549,7 +1736,7 @@
         <w:pStyle w:val="Heading1"/>
         <w:jc w:val="left"/>
       </w:pPr>
-      <w:bookmarkStart w:id="0" w:name="_Toc199761617"/>
+      <w:bookmarkStart w:id="0" w:name="_Toc199764599"/>
       <w:r>
         <w:t>Projektziel</w:t>
       </w:r>
@@ -1578,7 +1765,7 @@
         <w:pStyle w:val="Heading2"/>
         <w:jc w:val="left"/>
       </w:pPr>
-      <w:bookmarkStart w:id="1" w:name="_Toc199761618"/>
+      <w:bookmarkStart w:id="1" w:name="_Toc199764600"/>
       <w:r>
         <w:t>Funktionalitäten</w:t>
       </w:r>
@@ -1653,7 +1840,7 @@
     <w:p>
       <w:r>
         <w:pict w14:anchorId="595A7536">
-          <v:rect id="_x0000_i1069" style="width:0;height:1.5pt" o:hralign="center" o:hrstd="t" o:hr="t" fillcolor="#a0a0a0" stroked="f"/>
+          <v:rect id="_x0000_i1027" style="width:0;height:1.5pt" o:hralign="center" o:hrstd="t" o:hr="t" fillcolor="#a0a0a0" stroked="f"/>
         </w:pict>
       </w:r>
     </w:p>
@@ -1662,7 +1849,7 @@
       <w:pPr>
         <w:pStyle w:val="Heading1"/>
       </w:pPr>
-      <w:bookmarkStart w:id="2" w:name="_Toc199761619"/>
+      <w:bookmarkStart w:id="2" w:name="_Toc199764601"/>
       <w:r>
         <w:rPr>
           <w:rFonts w:ascii="Segoe UI Emoji" w:hAnsi="Segoe UI Emoji" w:cs="Segoe UI Emoji"/>
@@ -1786,7 +1973,7 @@
     <w:p>
       <w:r>
         <w:pict w14:anchorId="7E4F74DA">
-          <v:rect id="_x0000_i1070" style="width:0;height:1.5pt" o:hralign="center" o:hrstd="t" o:hr="t" fillcolor="#a0a0a0" stroked="f"/>
+          <v:rect id="_x0000_i1028" style="width:0;height:1.5pt" o:hralign="center" o:hrstd="t" o:hr="t" fillcolor="#a0a0a0" stroked="f"/>
         </w:pict>
       </w:r>
     </w:p>
@@ -1794,7 +1981,7 @@
       <w:pPr>
         <w:pStyle w:val="Heading2"/>
       </w:pPr>
-      <w:bookmarkStart w:id="3" w:name="_Toc199761620"/>
+      <w:bookmarkStart w:id="3" w:name="_Toc199764602"/>
       <w:r>
         <w:rPr>
           <w:rFonts w:ascii="Segoe UI Emoji" w:hAnsi="Segoe UI Emoji" w:cs="Segoe UI Emoji"/>
@@ -1818,7 +2005,7 @@
         <w:pStyle w:val="Heading2"/>
         <w:jc w:val="left"/>
       </w:pPr>
-      <w:bookmarkStart w:id="4" w:name="_Toc199761621"/>
+      <w:bookmarkStart w:id="4" w:name="_Toc199764603"/>
       <w:r>
         <w:t>Frontend</w:t>
       </w:r>
@@ -1888,7 +2075,7 @@
         <w:pStyle w:val="Heading2"/>
         <w:jc w:val="left"/>
       </w:pPr>
-      <w:bookmarkStart w:id="5" w:name="_Toc199761622"/>
+      <w:bookmarkStart w:id="5" w:name="_Toc199764604"/>
       <w:r>
         <w:t>Backend</w:t>
       </w:r>
@@ -1969,7 +2156,7 @@
         <w:pStyle w:val="Heading2"/>
         <w:jc w:val="left"/>
       </w:pPr>
-      <w:bookmarkStart w:id="6" w:name="_Toc199761623"/>
+      <w:bookmarkStart w:id="6" w:name="_Toc199764605"/>
       <w:r>
         <w:t>Datenbankinteraktionen</w:t>
       </w:r>
@@ -1993,7 +2180,7 @@
         <w:pStyle w:val="Heading2"/>
         <w:jc w:val="left"/>
       </w:pPr>
-      <w:bookmarkStart w:id="7" w:name="_Toc199761624"/>
+      <w:bookmarkStart w:id="7" w:name="_Toc199764606"/>
       <w:r>
         <w:t>Authentifizierung</w:t>
       </w:r>
@@ -2056,7 +2243,7 @@
         <w:pStyle w:val="Heading2"/>
         <w:jc w:val="left"/>
       </w:pPr>
-      <w:bookmarkStart w:id="8" w:name="_Toc199761625"/>
+      <w:bookmarkStart w:id="8" w:name="_Toc199764607"/>
       <w:r>
         <w:t>Mehrsprachigkeit</w:t>
       </w:r>
@@ -2119,7 +2306,7 @@
     <w:p>
       <w:r>
         <w:pict w14:anchorId="4942C009">
-          <v:rect id="_x0000_i1071" style="width:0;height:1.5pt" o:hralign="center" o:hrstd="t" o:hr="t" fillcolor="#a0a0a0" stroked="f"/>
+          <v:rect id="_x0000_i1029" style="width:0;height:1.5pt" o:hralign="center" o:hrstd="t" o:hr="t" fillcolor="#a0a0a0" stroked="f"/>
         </w:pict>
       </w:r>
     </w:p>
@@ -2130,7 +2317,6 @@
           <w:rFonts w:ascii="Segoe UI Emoji" w:hAnsi="Segoe UI Emoji" w:cs="Segoe UI Emoji"/>
         </w:rPr>
       </w:pPr>
-      <w:bookmarkStart w:id="9" w:name="_Toc199761626"/>
     </w:p>
     <w:p>
       <w:pPr>
@@ -2145,6 +2331,7 @@
       <w:pPr>
         <w:pStyle w:val="Heading1"/>
       </w:pPr>
+      <w:bookmarkStart w:id="9" w:name="_Toc199764608"/>
       <w:r>
         <w:rPr>
           <w:rFonts w:ascii="Segoe UI Emoji" w:hAnsi="Segoe UI Emoji" w:cs="Segoe UI Emoji"/>
@@ -2162,7 +2349,7 @@
         <w:pStyle w:val="Heading2"/>
         <w:jc w:val="left"/>
       </w:pPr>
-      <w:bookmarkStart w:id="10" w:name="_Toc199761627"/>
+      <w:bookmarkStart w:id="10" w:name="_Toc199764609"/>
       <w:r>
         <w:t>Voraussetzungen</w:t>
       </w:r>
@@ -2499,7 +2686,7 @@
           <w:b/>
           <w:bCs/>
         </w:rPr>
-        <w:t xml:space="preserve"> </w:t>
+        <w:t xml:space="preserve"> run </w:t>
       </w:r>
       <w:proofErr w:type="spellStart"/>
       <w:r>
@@ -2507,115 +2694,97 @@
           <w:b/>
           <w:bCs/>
         </w:rPr>
-        <w:t>run</w:t>
+        <w:t>dev</w:t>
       </w:r>
       <w:proofErr w:type="spellEnd"/>
-      <w:r>
+    </w:p>
+    <w:p>
+      <w:pPr>
         <w:rPr>
           <w:b/>
           <w:bCs/>
         </w:rPr>
-        <w:t xml:space="preserve"> </w:t>
-      </w:r>
-      <w:proofErr w:type="spellStart"/>
-      <w:r>
+      </w:pPr>
+    </w:p>
+    <w:p>
+      <w:pPr>
         <w:rPr>
           <w:b/>
           <w:bCs/>
         </w:rPr>
-        <w:t>dev</w:t>
-      </w:r>
-      <w:proofErr w:type="spellEnd"/>
-    </w:p>
-    <w:p>
-      <w:pPr>
+      </w:pPr>
+    </w:p>
+    <w:p>
+      <w:r>
+        <w:pict w14:anchorId="20CE0864">
+          <v:rect id="_x0000_i1030" style="width:0;height:1.5pt" o:hralign="center" o:hrstd="t" o:hr="t" fillcolor="#a0a0a0" stroked="f"/>
+        </w:pict>
+      </w:r>
+    </w:p>
+    <w:p>
+      <w:pPr>
+        <w:pStyle w:val="Heading2"/>
+        <w:rPr>
+          <w:rFonts w:ascii="Segoe UI Emoji" w:hAnsi="Segoe UI Emoji" w:cs="Segoe UI Emoji"/>
+        </w:rPr>
+      </w:pPr>
+    </w:p>
+    <w:p>
+      <w:pPr>
+        <w:pStyle w:val="Heading2"/>
+        <w:rPr>
+          <w:rFonts w:ascii="Segoe UI Emoji" w:hAnsi="Segoe UI Emoji" w:cs="Segoe UI Emoji"/>
+        </w:rPr>
+      </w:pPr>
+    </w:p>
+    <w:p>
+      <w:pPr>
+        <w:pStyle w:val="Heading2"/>
+        <w:rPr>
+          <w:rFonts w:ascii="Segoe UI Emoji" w:hAnsi="Segoe UI Emoji" w:cs="Segoe UI Emoji"/>
+        </w:rPr>
+      </w:pPr>
+    </w:p>
+    <w:p/>
+    <w:p>
+      <w:pPr>
+        <w:pStyle w:val="Heading1"/>
+      </w:pPr>
+      <w:bookmarkStart w:id="11" w:name="_Toc199764610"/>
+      <w:r>
+        <w:rPr>
+          <w:rFonts w:ascii="Segoe UI Emoji" w:hAnsi="Segoe UI Emoji" w:cs="Segoe UI Emoji"/>
+        </w:rPr>
+        <w:lastRenderedPageBreak/>
+        <w:t>📖</w:t>
+      </w:r>
+      <w:r>
+        <w:t xml:space="preserve"> Benutzerhandbuch</w:t>
+      </w:r>
+      <w:bookmarkEnd w:id="11"/>
+    </w:p>
+    <w:p>
+      <w:pPr>
+        <w:pStyle w:val="Heading2"/>
+        <w:jc w:val="left"/>
+      </w:pPr>
+      <w:bookmarkStart w:id="12" w:name="_Toc199764611"/>
+      <w:r>
+        <w:t>Anwendung starten</w:t>
+      </w:r>
+      <w:bookmarkEnd w:id="12"/>
+    </w:p>
+    <w:p>
+      <w:r>
+        <w:t xml:space="preserve">Nach dem Start des Entwicklungsservers ist die Anwendung unter </w:t>
+      </w:r>
+      <w:r>
         <w:rPr>
           <w:b/>
           <w:bCs/>
         </w:rPr>
-      </w:pPr>
-    </w:p>
-    <w:p>
-      <w:pPr>
-        <w:rPr>
-          <w:b/>
-          <w:bCs/>
-        </w:rPr>
-      </w:pPr>
-    </w:p>
-    <w:p>
-      <w:r>
-        <w:pict w14:anchorId="20CE0864">
-          <v:rect id="_x0000_i1072" style="width:0;height:1.5pt" o:hralign="center" o:hrstd="t" o:hr="t" fillcolor="#a0a0a0" stroked="f"/>
-        </w:pict>
-      </w:r>
-    </w:p>
-    <w:p>
-      <w:pPr>
-        <w:pStyle w:val="Heading2"/>
-        <w:rPr>
-          <w:rFonts w:ascii="Segoe UI Emoji" w:hAnsi="Segoe UI Emoji" w:cs="Segoe UI Emoji"/>
-        </w:rPr>
-      </w:pPr>
-      <w:bookmarkStart w:id="11" w:name="_Toc199761628"/>
-    </w:p>
-    <w:p>
-      <w:pPr>
-        <w:pStyle w:val="Heading2"/>
-        <w:rPr>
-          <w:rFonts w:ascii="Segoe UI Emoji" w:hAnsi="Segoe UI Emoji" w:cs="Segoe UI Emoji"/>
-        </w:rPr>
-      </w:pPr>
-    </w:p>
-    <w:p>
-      <w:pPr>
-        <w:pStyle w:val="Heading2"/>
-        <w:rPr>
-          <w:rFonts w:ascii="Segoe UI Emoji" w:hAnsi="Segoe UI Emoji" w:cs="Segoe UI Emoji"/>
-        </w:rPr>
-      </w:pPr>
-    </w:p>
-    <w:p/>
-    <w:p>
-      <w:pPr>
-        <w:pStyle w:val="Heading1"/>
-      </w:pPr>
-      <w:r>
-        <w:rPr>
-          <w:rFonts w:ascii="Segoe UI Emoji" w:hAnsi="Segoe UI Emoji" w:cs="Segoe UI Emoji"/>
-        </w:rPr>
-        <w:lastRenderedPageBreak/>
-        <w:t>📖</w:t>
-      </w:r>
-      <w:r>
-        <w:t xml:space="preserve"> Benutzerhandbuch</w:t>
-      </w:r>
-      <w:bookmarkEnd w:id="11"/>
-    </w:p>
-    <w:p>
-      <w:pPr>
-        <w:pStyle w:val="Heading2"/>
-        <w:jc w:val="left"/>
-      </w:pPr>
-      <w:bookmarkStart w:id="12" w:name="_Toc199761629"/>
-      <w:r>
-        <w:t>Anwendung starten</w:t>
-      </w:r>
-      <w:bookmarkEnd w:id="12"/>
-    </w:p>
-    <w:p>
-      <w:r>
-        <w:t xml:space="preserve">Nach dem Start des Entwicklungsservers ist die Anwendung unter </w:t>
-      </w:r>
-      <w:proofErr w:type="spellStart"/>
-      <w:r>
-        <w:rPr>
-          <w:b/>
-          <w:bCs/>
-        </w:rPr>
         <w:t>localhost</w:t>
       </w:r>
-      <w:proofErr w:type="spellEnd"/>
       <w:r>
         <w:t xml:space="preserve"> erreichbar.</w:t>
       </w:r>
@@ -2690,7 +2859,7 @@
         <w:pStyle w:val="Heading2"/>
         <w:jc w:val="left"/>
       </w:pPr>
-      <w:bookmarkStart w:id="13" w:name="_Toc199761630"/>
+      <w:bookmarkStart w:id="13" w:name="_Toc199764612"/>
       <w:r>
         <w:t>Screenshots</w:t>
       </w:r>
@@ -2779,16 +2948,57 @@
       </w:r>
     </w:p>
     <w:p>
+      <w:r>
+        <w:rPr>
+          <w:noProof/>
+        </w:rPr>
+        <w:lastRenderedPageBreak/>
+        <w:drawing>
+          <wp:inline distT="0" distB="0" distL="0" distR="0" wp14:anchorId="0A89EBCC" wp14:editId="38AABEDF">
+            <wp:extent cx="2510366" cy="1278267"/>
+            <wp:effectExtent l="0" t="0" r="4445" b="0"/>
+            <wp:docPr id="137015272" name="Picture 1" descr="A screenshot of a computer screen&#10;&#10;AI-generated content may be incorrect."/>
+            <wp:cNvGraphicFramePr>
+              <a:graphicFrameLocks xmlns:a="http://schemas.openxmlformats.org/drawingml/2006/main" noChangeAspect="1"/>
+            </wp:cNvGraphicFramePr>
+            <a:graphic xmlns:a="http://schemas.openxmlformats.org/drawingml/2006/main">
+              <a:graphicData uri="http://schemas.openxmlformats.org/drawingml/2006/picture">
+                <pic:pic xmlns:pic="http://schemas.openxmlformats.org/drawingml/2006/picture">
+                  <pic:nvPicPr>
+                    <pic:cNvPr id="137015272" name="Picture 1" descr="A screenshot of a computer screen&#10;&#10;AI-generated content may be incorrect."/>
+                    <pic:cNvPicPr/>
+                  </pic:nvPicPr>
+                  <pic:blipFill>
+                    <a:blip r:embed="rId10"/>
+                    <a:stretch>
+                      <a:fillRect/>
+                    </a:stretch>
+                  </pic:blipFill>
+                  <pic:spPr>
+                    <a:xfrm>
+                      <a:off x="0" y="0"/>
+                      <a:ext cx="2542136" cy="1294444"/>
+                    </a:xfrm>
+                    <a:prstGeom prst="rect">
+                      <a:avLst/>
+                    </a:prstGeom>
+                  </pic:spPr>
+                </pic:pic>
+              </a:graphicData>
+            </a:graphic>
+          </wp:inline>
+        </w:drawing>
+      </w:r>
       <w:bookmarkStart w:id="14" w:name="_Toc198556233"/>
+      <w:bookmarkStart w:id="15" w:name="_Toc199764613"/>
       <w:r>
         <w:rPr>
           <w:rStyle w:val="Heading3Char"/>
           <w:noProof/>
           <w:lang w:val="en-US"/>
         </w:rPr>
-        <w:lastRenderedPageBreak/>
         <w:drawing>
-          <wp:inline distT="0" distB="0" distL="0" distR="0" wp14:anchorId="1266138D" wp14:editId="7108C8E2">
+          <wp:inline distT="0" distB="0" distL="0" distR="0" wp14:anchorId="1CB15D8D" wp14:editId="5B5EA51D">
             <wp:extent cx="2715909" cy="2309695"/>
             <wp:effectExtent l="0" t="0" r="8255" b="0"/>
             <wp:docPr id="1576142261" name="Picture 1" descr="A screenshot of a computer screen&#10;&#10;AI-generated content may be incorrect."/>
@@ -2803,7 +3013,7 @@
                     <pic:cNvPicPr/>
                   </pic:nvPicPr>
                   <pic:blipFill>
-                    <a:blip r:embed="rId10"/>
+                    <a:blip r:embed="rId11"/>
                     <a:stretch>
                       <a:fillRect/>
                     </a:stretch>
@@ -2824,47 +3034,7 @@
         </w:drawing>
       </w:r>
       <w:bookmarkEnd w:id="14"/>
-      <w:r>
-        <w:rPr>
-          <w:noProof/>
-          <w:lang w:val="en-US"/>
-        </w:rPr>
-        <w:drawing>
-          <wp:inline distT="0" distB="0" distL="0" distR="0" wp14:anchorId="0A89EBCC" wp14:editId="38AABEDF">
-            <wp:extent cx="2510366" cy="1278267"/>
-            <wp:effectExtent l="0" t="0" r="4445" b="0"/>
-            <wp:docPr id="137015272" name="Picture 1" descr="A screenshot of a computer screen&#10;&#10;AI-generated content may be incorrect."/>
-            <wp:cNvGraphicFramePr>
-              <a:graphicFrameLocks xmlns:a="http://schemas.openxmlformats.org/drawingml/2006/main" noChangeAspect="1"/>
-            </wp:cNvGraphicFramePr>
-            <a:graphic xmlns:a="http://schemas.openxmlformats.org/drawingml/2006/main">
-              <a:graphicData uri="http://schemas.openxmlformats.org/drawingml/2006/picture">
-                <pic:pic xmlns:pic="http://schemas.openxmlformats.org/drawingml/2006/picture">
-                  <pic:nvPicPr>
-                    <pic:cNvPr id="137015272" name="Picture 1" descr="A screenshot of a computer screen&#10;&#10;AI-generated content may be incorrect."/>
-                    <pic:cNvPicPr/>
-                  </pic:nvPicPr>
-                  <pic:blipFill>
-                    <a:blip r:embed="rId11"/>
-                    <a:stretch>
-                      <a:fillRect/>
-                    </a:stretch>
-                  </pic:blipFill>
-                  <pic:spPr>
-                    <a:xfrm>
-                      <a:off x="0" y="0"/>
-                      <a:ext cx="2542136" cy="1294444"/>
-                    </a:xfrm>
-                    <a:prstGeom prst="rect">
-                      <a:avLst/>
-                    </a:prstGeom>
-                  </pic:spPr>
-                </pic:pic>
-              </a:graphicData>
-            </a:graphic>
-          </wp:inline>
-        </w:drawing>
-      </w:r>
+      <w:bookmarkEnd w:id="15"/>
     </w:p>
     <w:p>
       <w:pPr>
@@ -2962,7 +3132,7 @@
       <w:pPr>
         <w:pStyle w:val="Heading1"/>
       </w:pPr>
-      <w:bookmarkStart w:id="15" w:name="_Toc199761631"/>
+      <w:bookmarkStart w:id="16" w:name="_Toc199764614"/>
       <w:r>
         <w:rPr>
           <w:rFonts w:ascii="Segoe UI Emoji" w:hAnsi="Segoe UI Emoji" w:cs="Segoe UI Emoji"/>
@@ -2973,18 +3143,18 @@
       <w:r>
         <w:t xml:space="preserve"> Probleme und Lösungen</w:t>
       </w:r>
-      <w:bookmarkEnd w:id="15"/>
+      <w:bookmarkEnd w:id="16"/>
     </w:p>
     <w:p>
       <w:pPr>
         <w:pStyle w:val="Heading2"/>
         <w:jc w:val="left"/>
       </w:pPr>
-      <w:bookmarkStart w:id="16" w:name="_Toc199761632"/>
+      <w:bookmarkStart w:id="17" w:name="_Toc199764615"/>
       <w:r>
         <w:t>Herausforderungen</w:t>
       </w:r>
-      <w:bookmarkEnd w:id="16"/>
+      <w:bookmarkEnd w:id="17"/>
     </w:p>
     <w:p>
       <w:pPr>
@@ -3027,11 +3197,11 @@
         <w:pStyle w:val="Heading2"/>
         <w:jc w:val="left"/>
       </w:pPr>
-      <w:bookmarkStart w:id="17" w:name="_Toc199761633"/>
+      <w:bookmarkStart w:id="18" w:name="_Toc199764616"/>
       <w:r>
         <w:t>Bekannte Probleme</w:t>
       </w:r>
-      <w:bookmarkEnd w:id="17"/>
+      <w:bookmarkEnd w:id="18"/>
     </w:p>
     <w:p>
       <w:pPr>
@@ -3058,7 +3228,7 @@
     <w:p>
       <w:r>
         <w:pict w14:anchorId="680592CE">
-          <v:rect id="_x0000_i1074" style="width:0;height:1.5pt" o:hralign="center" o:hrstd="t" o:hr="t" fillcolor="#a0a0a0" stroked="f"/>
+          <v:rect id="_x0000_i1031" style="width:0;height:1.5pt" o:hralign="center" o:hrstd="t" o:hr="t" fillcolor="#a0a0a0" stroked="f"/>
         </w:pict>
       </w:r>
     </w:p>
@@ -3066,7 +3236,7 @@
       <w:pPr>
         <w:pStyle w:val="Heading1"/>
       </w:pPr>
-      <w:bookmarkStart w:id="18" w:name="_Toc199761634"/>
+      <w:bookmarkStart w:id="19" w:name="_Toc199764617"/>
       <w:r>
         <w:rPr>
           <w:rFonts w:ascii="Segoe UI Emoji" w:hAnsi="Segoe UI Emoji" w:cs="Segoe UI Emoji"/>
@@ -3076,18 +3246,18 @@
       <w:r>
         <w:t xml:space="preserve"> Zusammenfassung und Ausblick</w:t>
       </w:r>
-      <w:bookmarkEnd w:id="18"/>
+      <w:bookmarkEnd w:id="19"/>
     </w:p>
     <w:p>
       <w:pPr>
         <w:pStyle w:val="Heading2"/>
         <w:jc w:val="left"/>
       </w:pPr>
-      <w:bookmarkStart w:id="19" w:name="_Toc199761635"/>
+      <w:bookmarkStart w:id="20" w:name="_Toc199764618"/>
       <w:r>
         <w:t>Ergebnisse</w:t>
       </w:r>
-      <w:bookmarkEnd w:id="19"/>
+      <w:bookmarkEnd w:id="20"/>
     </w:p>
     <w:p>
       <w:proofErr w:type="spellStart"/>
@@ -3188,7 +3358,7 @@
     <w:p>
       <w:r>
         <w:pict w14:anchorId="38DDD4BC">
-          <v:rect id="_x0000_i1075" style="width:0;height:1.5pt" o:hralign="center" o:hrstd="t" o:hr="t" fillcolor="#a0a0a0" stroked="f"/>
+          <v:rect id="_x0000_i1032" style="width:0;height:1.5pt" o:hralign="center" o:hrstd="t" o:hr="t" fillcolor="#a0a0a0" stroked="f"/>
         </w:pict>
       </w:r>
     </w:p>
@@ -3196,7 +3366,7 @@
       <w:pPr>
         <w:pStyle w:val="Heading1"/>
       </w:pPr>
-      <w:bookmarkStart w:id="20" w:name="_Toc199761636"/>
+      <w:bookmarkStart w:id="21" w:name="_Toc199764619"/>
       <w:r>
         <w:rPr>
           <w:rFonts w:ascii="Segoe UI Emoji" w:hAnsi="Segoe UI Emoji" w:cs="Segoe UI Emoji"/>
@@ -3206,7 +3376,7 @@
       <w:r>
         <w:t xml:space="preserve"> Anhang</w:t>
       </w:r>
-      <w:bookmarkEnd w:id="20"/>
+      <w:bookmarkEnd w:id="21"/>
     </w:p>
     <w:p>
       <w:pPr>
@@ -3241,23 +3411,7 @@
             <w:b/>
             <w:bCs/>
           </w:rPr>
-          <w:t>C</w:t>
-        </w:r>
-        <w:r>
-          <w:rPr>
-            <w:rStyle w:val="Hyperlink"/>
-            <w:b/>
-            <w:bCs/>
-          </w:rPr>
-          <w:t>h</w:t>
-        </w:r>
-        <w:r>
-          <w:rPr>
-            <w:rStyle w:val="Hyperlink"/>
-            <w:b/>
-            <w:bCs/>
-          </w:rPr>
-          <w:t>ipstok</w:t>
+          <w:t>Chipstok</w:t>
         </w:r>
         <w:proofErr w:type="spellEnd"/>
       </w:hyperlink>
@@ -8143,6 +8297,7 @@
   <w:style w:type="character" w:default="1" w:styleId="DefaultParagraphFont">
     <w:name w:val="Default Paragraph Font"/>
     <w:uiPriority w:val="1"/>
+    <w:semiHidden/>
     <w:unhideWhenUsed/>
   </w:style>
   <w:style w:type="table" w:default="1" w:styleId="TableNormal">

</xml_diff>